<commit_message>
Updated tasklist with profile activity
</commit_message>
<xml_diff>
--- a/Tasklist NEW.docx
+++ b/Tasklist NEW.docx
@@ -2296,7 +2296,7 @@
             </w:tcMar>
             <w:vAlign w:val="top"/>
           </w:tcPr>
-          <w:p wp14:textId="26E4FFD6">
+          <w:p wp14:textId="3C3898FC">
             <w:pPr>
               <w:pStyle w:val="Normal"/>
               <w:spacing w:before="0" w:after="0" w:line="360" w:lineRule="auto"/>
@@ -2304,6 +2304,9 @@
               <w:jc w:val="left"/>
               <w:rPr>
                 <w:rFonts w:ascii="Calibri" w:hAnsi="Calibri" w:eastAsia="Calibri" w:cs="Calibri"/>
+                <w:color w:val="FFFFFF"/>
+                <w:sz w:val="24"/>
+                <w:szCs w:val="24"/>
               </w:rPr>
             </w:pPr>
             <w:proofErr w:type="spellStart"/>
@@ -2358,56 +2361,7 @@
               </w:rPr>
               <w:t xml:space="preserve"> </w:t>
             </w:r>
-            <w:proofErr w:type="gramStart"/>
-            <w:r>
-              <w:rPr>
-                <w:rFonts w:ascii="Calibri" w:hAnsi="Calibri" w:eastAsia="Calibri" w:cs="Calibri"/>
-                <w:color w:val="FFFFFF"/>
-                <w:spacing w:val="0"/>
-                <w:position w:val="0"/>
-                <w:sz w:val="24"/>
-                <w:szCs w:val="24"/>
-                <w:shd w:val="clear" w:fill="auto"/>
-              </w:rPr>
-              <w:t xml:space="preserve">( ID</w:t>
-            </w:r>
-            <w:proofErr w:type="gramEnd"/>
-            <w:r>
-              <w:rPr>
-                <w:rFonts w:ascii="Calibri" w:hAnsi="Calibri" w:eastAsia="Calibri" w:cs="Calibri"/>
-                <w:color w:val="FFFFFF"/>
-                <w:spacing w:val="0"/>
-                <w:position w:val="0"/>
-                <w:sz w:val="24"/>
-                <w:szCs w:val="24"/>
-                <w:shd w:val="clear" w:fill="auto"/>
-              </w:rPr>
-              <w:t xml:space="preserve">, Name, Update </w:t>
-            </w:r>
-            <w:r>
-              <w:rPr>
-                <w:rFonts w:ascii="Calibri" w:hAnsi="Calibri" w:eastAsia="Calibri" w:cs="Calibri"/>
-                <w:color w:val="FFFFFF"/>
-                <w:spacing w:val="0"/>
-                <w:position w:val="0"/>
-                <w:sz w:val="24"/>
-                <w:szCs w:val="24"/>
-                <w:shd w:val="clear" w:fill="auto"/>
-              </w:rPr>
-              <w:t xml:space="preserve">version</w:t>
-            </w:r>
-            <w:r>
-              <w:rPr>
-                <w:rFonts w:ascii="Calibri" w:hAnsi="Calibri" w:eastAsia="Calibri" w:cs="Calibri"/>
-                <w:color w:val="FFFFFF"/>
-                <w:spacing w:val="0"/>
-                <w:position w:val="0"/>
-                <w:sz w:val="24"/>
-                <w:szCs w:val="24"/>
-                <w:shd w:val="clear" w:fill="auto"/>
-              </w:rPr>
-              <w:t xml:space="preserve">...)</w:t>
-            </w:r>
+            <w:proofErr w:type="spellStart"/>
             <w:r>
               <w:rPr>
                 <w:rFonts w:ascii="Calibri" w:hAnsi="Calibri" w:eastAsia="Calibri" w:cs="Calibri"/>
@@ -2416,6 +2370,269 @@
                 <w:szCs w:val="24"/>
               </w:rPr>
               <w:t>Activity</w:t>
+            </w:r>
+            <w:proofErr w:type="spellEnd"/>
+            <w:r>
+              <w:rPr>
+                <w:rFonts w:ascii="Calibri" w:hAnsi="Calibri" w:eastAsia="Calibri" w:cs="Calibri"/>
+                <w:color w:val="FFFFFF"/>
+                <w:sz w:val="24"/>
+                <w:szCs w:val="24"/>
+              </w:rPr>
+              <w:t xml:space="preserve"> </w:t>
+            </w:r>
+            <w:r>
+              <w:rPr>
+                <w:rFonts w:ascii="Calibri" w:hAnsi="Calibri" w:eastAsia="Calibri" w:cs="Calibri"/>
+                <w:color w:val="FFFFFF"/>
+                <w:spacing w:val="0"/>
+                <w:position w:val="0"/>
+                <w:sz w:val="24"/>
+                <w:szCs w:val="24"/>
+                <w:shd w:val="clear" w:fill="auto"/>
+              </w:rPr>
+              <w:t xml:space="preserve">(</w:t>
+            </w:r>
+            <w:proofErr w:type="spellStart"/>
+            <w:r>
+              <w:rPr>
+                <w:rFonts w:ascii="Calibri" w:hAnsi="Calibri" w:eastAsia="Calibri" w:cs="Calibri"/>
+                <w:color w:val="FFFFFF"/>
+                <w:spacing w:val="0"/>
+                <w:position w:val="0"/>
+                <w:sz w:val="24"/>
+                <w:szCs w:val="24"/>
+                <w:shd w:val="clear" w:fill="auto"/>
+              </w:rPr>
+              <w:t xml:space="preserve">Appname</w:t>
+            </w:r>
+            <w:proofErr w:type="spellEnd"/>
+            <w:r>
+              <w:rPr>
+                <w:rFonts w:ascii="Calibri" w:hAnsi="Calibri" w:eastAsia="Calibri" w:cs="Calibri"/>
+                <w:color w:val="FFFFFF"/>
+                <w:spacing w:val="0"/>
+                <w:position w:val="0"/>
+                <w:sz w:val="24"/>
+                <w:szCs w:val="24"/>
+                <w:shd w:val="clear" w:fill="auto"/>
+              </w:rPr>
+              <w:t xml:space="preserve">, Version </w:t>
+            </w:r>
+            <w:proofErr w:type="spellStart"/>
+            <w:r>
+              <w:rPr>
+                <w:rFonts w:ascii="Calibri" w:hAnsi="Calibri" w:eastAsia="Calibri" w:cs="Calibri"/>
+                <w:color w:val="FFFFFF"/>
+                <w:spacing w:val="0"/>
+                <w:position w:val="0"/>
+                <w:sz w:val="24"/>
+                <w:szCs w:val="24"/>
+                <w:shd w:val="clear" w:fill="auto"/>
+              </w:rPr>
+              <w:t xml:space="preserve">number</w:t>
+            </w:r>
+            <w:proofErr w:type="spellEnd"/>
+            <w:r>
+              <w:rPr>
+                <w:rFonts w:ascii="Calibri" w:hAnsi="Calibri" w:eastAsia="Calibri" w:cs="Calibri"/>
+                <w:color w:val="FFFFFF"/>
+                <w:spacing w:val="0"/>
+                <w:position w:val="0"/>
+                <w:sz w:val="24"/>
+                <w:szCs w:val="24"/>
+                <w:shd w:val="clear" w:fill="auto"/>
+              </w:rPr>
+              <w:t xml:space="preserve">, Update App</w:t>
+            </w:r>
+            <w:r>
+              <w:rPr>
+                <w:rFonts w:ascii="Calibri" w:hAnsi="Calibri" w:eastAsia="Calibri" w:cs="Calibri"/>
+                <w:color w:val="FFFFFF"/>
+                <w:spacing w:val="0"/>
+                <w:position w:val="0"/>
+                <w:sz w:val="24"/>
+                <w:szCs w:val="24"/>
+                <w:shd w:val="clear" w:fill="auto"/>
+              </w:rPr>
+              <w:t xml:space="preserve">)</w:t>
+            </w:r>
+          </w:p>
+        </w:tc>
+      </w:tr>
+      <w:tr>
+        <w:trPr>
+          <w:trHeight w:val="1"/>
+          <w:jc w:val="left"/>
+        </w:trPr>
+        <w:tc>
+          <w:tcPr>
+            <w:tcW w:w="4513" w:type="dxa"/>
+            <w:tcBorders>
+              <w:top w:val="single" w:color="" w:sz="4"/>
+              <w:left w:val="single" w:color="" w:sz="4"/>
+              <w:bottom w:val="single" w:color="" w:sz="4"/>
+              <w:right w:val="single" w:color="" w:sz="4"/>
+            </w:tcBorders>
+            <w:shd w:val="clear" w:color="auto" w:fill="FFFFFF"/>
+            <w:tcMar>
+              <w:left w:w="108" w:type="dxa"/>
+              <w:right w:w="108" w:type="dxa"/>
+            </w:tcMar>
+            <w:vAlign w:val="top"/>
+          </w:tcPr>
+          <w:p>
+            <w:pPr>
+              <w:pStyle w:val="Normal"/>
+              <w:spacing w:line="360" w:lineRule="auto"/>
+              <w:jc w:val="left"/>
+              <w:rPr>
+                <w:rFonts w:ascii="Calibri" w:hAnsi="Calibri" w:eastAsia="Calibri" w:cs="Calibri"/>
+                <w:color w:val="auto"/>
+                <w:sz w:val="24"/>
+                <w:szCs w:val="24"/>
+              </w:rPr>
+            </w:pPr>
+            <w:proofErr w:type="spellStart"/>
+            <w:r>
+              <w:rPr>
+                <w:rFonts w:ascii="Calibri" w:hAnsi="Calibri" w:eastAsia="Calibri" w:cs="Calibri"/>
+                <w:color w:val="auto"/>
+                <w:sz w:val="24"/>
+                <w:szCs w:val="24"/>
+              </w:rPr>
+              <w:t>Trang</w:t>
+            </w:r>
+            <w:proofErr w:type="spellEnd"/>
+          </w:p>
+        </w:tc>
+        <w:tc>
+          <w:tcPr>
+            <w:tcW w:w="4513" w:type="dxa"/>
+            <w:tcBorders>
+              <w:top w:val="single" w:color="" w:sz="4"/>
+              <w:left w:val="single" w:color="" w:sz="4"/>
+              <w:bottom w:val="single" w:color="" w:sz="4"/>
+              <w:right w:val="single" w:color="" w:sz="4"/>
+            </w:tcBorders>
+            <w:shd w:val="clear" w:color="auto" w:fill="00B0F0"/>
+            <w:tcMar>
+              <w:left w:w="108" w:type="dxa"/>
+              <w:right w:w="108" w:type="dxa"/>
+            </w:tcMar>
+            <w:vAlign w:val="top"/>
+          </w:tcPr>
+          <w:p>
+            <w:pPr>
+              <w:pStyle w:val="Normal"/>
+              <w:spacing w:line="360" w:lineRule="auto"/>
+              <w:jc w:val="left"/>
+              <w:rPr>
+                <w:rFonts w:ascii="Calibri" w:hAnsi="Calibri" w:eastAsia="Calibri" w:cs="Calibri"/>
+                <w:color w:val="FFFFFF"/>
+                <w:sz w:val="24"/>
+                <w:szCs w:val="24"/>
+              </w:rPr>
+            </w:pPr>
+            <w:proofErr w:type="spellStart"/>
+            <w:r>
+              <w:rPr>
+                <w:rFonts w:ascii="Calibri" w:hAnsi="Calibri" w:eastAsia="Calibri" w:cs="Calibri"/>
+                <w:color w:val="FFFFFF"/>
+                <w:sz w:val="24"/>
+                <w:szCs w:val="24"/>
+              </w:rPr>
+              <w:t>Doctor</w:t>
+            </w:r>
+            <w:proofErr w:type="spellEnd"/>
+            <w:r>
+              <w:rPr>
+                <w:rFonts w:ascii="Calibri" w:hAnsi="Calibri" w:eastAsia="Calibri" w:cs="Calibri"/>
+                <w:color w:val="FFFFFF"/>
+                <w:sz w:val="24"/>
+                <w:szCs w:val="24"/>
+              </w:rPr>
+              <w:t xml:space="preserve"> Profile </w:t>
+            </w:r>
+            <w:proofErr w:type="spellStart"/>
+            <w:r>
+              <w:rPr>
+                <w:rFonts w:ascii="Calibri" w:hAnsi="Calibri" w:eastAsia="Calibri" w:cs="Calibri"/>
+                <w:color w:val="FFFFFF"/>
+                <w:sz w:val="24"/>
+                <w:szCs w:val="24"/>
+              </w:rPr>
+              <w:t>Activity</w:t>
+            </w:r>
+            <w:proofErr w:type="spellEnd"/>
+            <w:r>
+              <w:rPr>
+                <w:rFonts w:ascii="Calibri" w:hAnsi="Calibri" w:eastAsia="Calibri" w:cs="Calibri"/>
+                <w:color w:val="FFFFFF"/>
+                <w:sz w:val="24"/>
+                <w:szCs w:val="24"/>
+              </w:rPr>
+              <w:t xml:space="preserve"> (</w:t>
+            </w:r>
+            <w:proofErr w:type="spellStart"/>
+            <w:r>
+              <w:rPr>
+                <w:rFonts w:ascii="Calibri" w:hAnsi="Calibri" w:eastAsia="Calibri" w:cs="Calibri"/>
+                <w:color w:val="FFFFFF"/>
+                <w:sz w:val="24"/>
+                <w:szCs w:val="24"/>
+              </w:rPr>
+              <w:t>Doctor</w:t>
+            </w:r>
+            <w:proofErr w:type="spellEnd"/>
+            <w:r>
+              <w:rPr>
+                <w:rFonts w:ascii="Calibri" w:hAnsi="Calibri" w:eastAsia="Calibri" w:cs="Calibri"/>
+                <w:color w:val="FFFFFF"/>
+                <w:sz w:val="24"/>
+                <w:szCs w:val="24"/>
+              </w:rPr>
+              <w:t xml:space="preserve"> </w:t>
+            </w:r>
+            <w:proofErr w:type="spellStart"/>
+            <w:r>
+              <w:rPr>
+                <w:rFonts w:ascii="Calibri" w:hAnsi="Calibri" w:eastAsia="Calibri" w:cs="Calibri"/>
+                <w:color w:val="FFFFFF"/>
+                <w:sz w:val="24"/>
+                <w:szCs w:val="24"/>
+              </w:rPr>
+              <w:t>name</w:t>
+            </w:r>
+            <w:proofErr w:type="spellEnd"/>
+            <w:r>
+              <w:rPr>
+                <w:rFonts w:ascii="Calibri" w:hAnsi="Calibri" w:eastAsia="Calibri" w:cs="Calibri"/>
+                <w:color w:val="FFFFFF"/>
+                <w:sz w:val="24"/>
+                <w:szCs w:val="24"/>
+              </w:rPr>
+              <w:t xml:space="preserve">, ID, </w:t>
+            </w:r>
+            <w:proofErr w:type="spellStart"/>
+            <w:r>
+              <w:rPr>
+                <w:rFonts w:ascii="Calibri" w:hAnsi="Calibri" w:eastAsia="Calibri" w:cs="Calibri"/>
+                <w:color w:val="FFFFFF"/>
+                <w:sz w:val="24"/>
+                <w:szCs w:val="24"/>
+              </w:rPr>
+              <w:t>birth</w:t>
+            </w:r>
+            <w:proofErr w:type="spellEnd"/>
+            <w:r>
+              <w:rPr>
+                <w:rFonts w:ascii="Calibri" w:hAnsi="Calibri" w:eastAsia="Calibri" w:cs="Calibri"/>
+                <w:color w:val="FFFFFF"/>
+                <w:sz w:val="24"/>
+                <w:szCs w:val="24"/>
+              </w:rPr>
+              <w:t xml:space="preserve"> date)</w:t>
             </w:r>
           </w:p>
         </w:tc>
@@ -2947,7 +3164,7 @@
             </w:tcMar>
             <w:vAlign w:val="top"/>
           </w:tcPr>
-          <w:p wp14:textId="0100D5BC">
+          <w:p wp14:textId="106ADEBB">
             <w:pPr>
               <w:pStyle w:val="Normal"/>
               <w:spacing w:before="0" w:after="0" w:line="360" w:lineRule="auto"/>
@@ -2955,6 +3172,9 @@
               <w:jc w:val="left"/>
               <w:rPr>
                 <w:rFonts w:ascii="Calibri" w:hAnsi="Calibri" w:eastAsia="Calibri" w:cs="Calibri"/>
+                <w:color w:val="FFFFFF"/>
+                <w:sz w:val="24"/>
+                <w:szCs w:val="24"/>
               </w:rPr>
             </w:pPr>
             <w:r>
@@ -2987,49 +3207,8 @@
               <w:rPr>
                 <w:rFonts w:ascii="Calibri" w:hAnsi="Calibri" w:eastAsia="Calibri" w:cs="Calibri"/>
                 <w:color w:val="FFFFFF"/>
-                <w:spacing w:val="0"/>
-                <w:position w:val="0"/>
-                <w:sz w:val="24"/>
-                <w:szCs w:val="24"/>
-                <w:shd w:val="clear" w:fill="auto"/>
-              </w:rPr>
-              <w:t xml:space="preserve"> </w:t>
-            </w:r>
-            <w:proofErr w:type="gramStart"/>
-            <w:r>
-              <w:rPr>
-                <w:rFonts w:ascii="Calibri" w:hAnsi="Calibri" w:eastAsia="Calibri" w:cs="Calibri"/>
-                <w:color w:val="FFFFFF"/>
-                <w:spacing w:val="0"/>
-                <w:position w:val="0"/>
-                <w:sz w:val="24"/>
-                <w:szCs w:val="24"/>
-                <w:shd w:val="clear" w:fill="auto"/>
-              </w:rPr>
-              <w:t xml:space="preserve">( ID</w:t>
-            </w:r>
-            <w:proofErr w:type="gramEnd"/>
-            <w:r>
-              <w:rPr>
-                <w:rFonts w:ascii="Calibri" w:hAnsi="Calibri" w:eastAsia="Calibri" w:cs="Calibri"/>
-                <w:color w:val="FFFFFF"/>
-                <w:spacing w:val="0"/>
-                <w:position w:val="0"/>
-                <w:sz w:val="24"/>
-                <w:szCs w:val="24"/>
-                <w:shd w:val="clear" w:fill="auto"/>
-              </w:rPr>
-              <w:t xml:space="preserve">, Name, Change PW...)</w:t>
-            </w:r>
-            <w:r>
-              <w:rPr>
-                <w:rFonts w:ascii="Calibri" w:hAnsi="Calibri" w:eastAsia="Calibri" w:cs="Calibri"/>
-                <w:color w:val="FFFFFF"/>
-                <w:spacing w:val="0"/>
-                <w:position w:val="0"/>
-                <w:sz w:val="24"/>
-                <w:szCs w:val="24"/>
-                <w:shd w:val="clear" w:fill="auto"/>
+                <w:sz w:val="24"/>
+                <w:szCs w:val="24"/>
               </w:rPr>
               <w:t xml:space="preserve"> </w:t>
             </w:r>
@@ -3044,6 +3223,283 @@
               <w:t>Activity</w:t>
             </w:r>
             <w:proofErr w:type="spellEnd"/>
+            <w:r>
+              <w:rPr>
+                <w:rFonts w:ascii="Calibri" w:hAnsi="Calibri" w:eastAsia="Calibri" w:cs="Calibri"/>
+                <w:color w:val="FFFFFF"/>
+                <w:sz w:val="24"/>
+                <w:szCs w:val="24"/>
+              </w:rPr>
+              <w:t xml:space="preserve"> </w:t>
+            </w:r>
+            <w:r>
+              <w:rPr>
+                <w:rFonts w:ascii="Calibri" w:hAnsi="Calibri" w:eastAsia="Calibri" w:cs="Calibri"/>
+                <w:color w:val="FFFFFF"/>
+                <w:spacing w:val="0"/>
+                <w:position w:val="0"/>
+                <w:sz w:val="24"/>
+                <w:szCs w:val="24"/>
+                <w:shd w:val="clear" w:fill="auto"/>
+              </w:rPr>
+              <w:t xml:space="preserve">(</w:t>
+            </w:r>
+            <w:proofErr w:type="spellStart"/>
+            <w:r>
+              <w:rPr>
+                <w:rFonts w:ascii="Calibri" w:hAnsi="Calibri" w:eastAsia="Calibri" w:cs="Calibri"/>
+                <w:color w:val="FFFFFF"/>
+                <w:sz w:val="24"/>
+                <w:szCs w:val="24"/>
+              </w:rPr>
+              <w:t>Appname</w:t>
+            </w:r>
+            <w:proofErr w:type="spellEnd"/>
+            <w:r>
+              <w:rPr>
+                <w:rFonts w:ascii="Calibri" w:hAnsi="Calibri" w:eastAsia="Calibri" w:cs="Calibri"/>
+                <w:color w:val="FFFFFF"/>
+                <w:sz w:val="24"/>
+                <w:szCs w:val="24"/>
+              </w:rPr>
+              <w:t xml:space="preserve">, Version </w:t>
+            </w:r>
+            <w:proofErr w:type="spellStart"/>
+            <w:r>
+              <w:rPr>
+                <w:rFonts w:ascii="Calibri" w:hAnsi="Calibri" w:eastAsia="Calibri" w:cs="Calibri"/>
+                <w:color w:val="FFFFFF"/>
+                <w:sz w:val="24"/>
+                <w:szCs w:val="24"/>
+              </w:rPr>
+              <w:t>number</w:t>
+            </w:r>
+            <w:proofErr w:type="spellEnd"/>
+            <w:r>
+              <w:rPr>
+                <w:rFonts w:ascii="Calibri" w:hAnsi="Calibri" w:eastAsia="Calibri" w:cs="Calibri"/>
+                <w:color w:val="FFFFFF"/>
+                <w:sz w:val="24"/>
+                <w:szCs w:val="24"/>
+              </w:rPr>
+              <w:t>, Update App</w:t>
+            </w:r>
+            <w:r>
+              <w:rPr>
+                <w:rFonts w:ascii="Calibri" w:hAnsi="Calibri" w:eastAsia="Calibri" w:cs="Calibri"/>
+                <w:color w:val="FFFFFF"/>
+                <w:spacing w:val="0"/>
+                <w:position w:val="0"/>
+                <w:sz w:val="24"/>
+                <w:szCs w:val="24"/>
+                <w:shd w:val="clear" w:fill="auto"/>
+              </w:rPr>
+              <w:t xml:space="preserve">)</w:t>
+            </w:r>
+          </w:p>
+        </w:tc>
+      </w:tr>
+      <w:tr>
+        <w:trPr>
+          <w:trHeight w:val="1"/>
+          <w:jc w:val="left"/>
+        </w:trPr>
+        <w:tc>
+          <w:tcPr>
+            <w:tcW w:w="4513" w:type="dxa"/>
+            <w:tcBorders>
+              <w:top w:val="single" w:color="" w:sz="4"/>
+              <w:left w:val="single" w:color="" w:sz="4"/>
+              <w:bottom w:val="single" w:color="" w:sz="4"/>
+              <w:right w:val="single" w:color="" w:sz="4"/>
+            </w:tcBorders>
+            <w:shd w:val="clear" w:color="auto" w:fill="FFFFFF"/>
+            <w:tcMar>
+              <w:left w:w="108" w:type="dxa"/>
+              <w:right w:w="108" w:type="dxa"/>
+            </w:tcMar>
+            <w:vAlign w:val="top"/>
+          </w:tcPr>
+          <w:p>
+            <w:pPr>
+              <w:pStyle w:val="Normal"/>
+              <w:spacing w:line="360" w:lineRule="auto"/>
+              <w:jc w:val="left"/>
+              <w:rPr>
+                <w:rFonts w:ascii="Calibri" w:hAnsi="Calibri" w:eastAsia="Calibri" w:cs="Calibri"/>
+                <w:color w:val="auto"/>
+                <w:sz w:val="24"/>
+                <w:szCs w:val="24"/>
+              </w:rPr>
+            </w:pPr>
+            <w:proofErr w:type="spellStart"/>
+            <w:r>
+              <w:rPr>
+                <w:rFonts w:ascii="Calibri" w:hAnsi="Calibri" w:eastAsia="Calibri" w:cs="Calibri"/>
+                <w:color w:val="auto"/>
+                <w:sz w:val="24"/>
+                <w:szCs w:val="24"/>
+              </w:rPr>
+              <w:t>Trang</w:t>
+            </w:r>
+            <w:proofErr w:type="spellEnd"/>
+          </w:p>
+        </w:tc>
+        <w:tc>
+          <w:tcPr>
+            <w:tcW w:w="4513" w:type="dxa"/>
+            <w:tcBorders>
+              <w:top w:val="single" w:color="" w:sz="4"/>
+              <w:left w:val="single" w:color="" w:sz="4"/>
+              <w:bottom w:val="single" w:color="" w:sz="4"/>
+              <w:right w:val="single" w:color="" w:sz="4"/>
+            </w:tcBorders>
+            <w:shd w:val="clear" w:color="auto" w:fill="92D050"/>
+            <w:tcMar>
+              <w:left w:w="108" w:type="dxa"/>
+              <w:right w:w="108" w:type="dxa"/>
+            </w:tcMar>
+            <w:vAlign w:val="top"/>
+          </w:tcPr>
+          <w:p>
+            <w:pPr>
+              <w:pStyle w:val="Normal"/>
+              <w:spacing w:line="360" w:lineRule="auto"/>
+              <w:jc w:val="left"/>
+              <w:rPr>
+                <w:rFonts w:ascii="Calibri" w:hAnsi="Calibri" w:eastAsia="Calibri" w:cs="Calibri"/>
+                <w:color w:val="FFFFFF"/>
+                <w:sz w:val="24"/>
+                <w:szCs w:val="24"/>
+              </w:rPr>
+            </w:pPr>
+            <w:r>
+              <w:rPr>
+                <w:rFonts w:ascii="Calibri" w:hAnsi="Calibri" w:eastAsia="Calibri" w:cs="Calibri"/>
+                <w:color w:val="FFFFFF"/>
+                <w:sz w:val="24"/>
+                <w:szCs w:val="24"/>
+              </w:rPr>
+              <w:t xml:space="preserve">Patient Profile </w:t>
+            </w:r>
+            <w:proofErr w:type="spellStart"/>
+            <w:r>
+              <w:rPr>
+                <w:rFonts w:ascii="Calibri" w:hAnsi="Calibri" w:eastAsia="Calibri" w:cs="Calibri"/>
+                <w:color w:val="FFFFFF"/>
+                <w:sz w:val="24"/>
+                <w:szCs w:val="24"/>
+              </w:rPr>
+              <w:t>Activity</w:t>
+            </w:r>
+            <w:proofErr w:type="spellEnd"/>
+            <w:r>
+              <w:rPr>
+                <w:rFonts w:ascii="Calibri" w:hAnsi="Calibri" w:eastAsia="Calibri" w:cs="Calibri"/>
+                <w:color w:val="FFFFFF"/>
+                <w:sz w:val="24"/>
+                <w:szCs w:val="24"/>
+              </w:rPr>
+              <w:t xml:space="preserve"> (</w:t>
+            </w:r>
+            <w:r>
+              <w:rPr>
+                <w:rFonts w:ascii="Calibri" w:hAnsi="Calibri" w:eastAsia="Calibri" w:cs="Calibri"/>
+                <w:color w:val="FFFFFF"/>
+                <w:sz w:val="24"/>
+                <w:szCs w:val="24"/>
+              </w:rPr>
+              <w:t xml:space="preserve">Patient </w:t>
+            </w:r>
+            <w:proofErr w:type="spellStart"/>
+            <w:r>
+              <w:rPr>
+                <w:rFonts w:ascii="Calibri" w:hAnsi="Calibri" w:eastAsia="Calibri" w:cs="Calibri"/>
+                <w:color w:val="FFFFFF"/>
+                <w:sz w:val="24"/>
+                <w:szCs w:val="24"/>
+              </w:rPr>
+              <w:t>name</w:t>
+            </w:r>
+            <w:proofErr w:type="spellEnd"/>
+            <w:r>
+              <w:rPr>
+                <w:rFonts w:ascii="Calibri" w:hAnsi="Calibri" w:eastAsia="Calibri" w:cs="Calibri"/>
+                <w:color w:val="FFFFFF"/>
+                <w:sz w:val="24"/>
+                <w:szCs w:val="24"/>
+              </w:rPr>
+              <w:t xml:space="preserve">, </w:t>
+            </w:r>
+            <w:proofErr w:type="spellStart"/>
+            <w:r>
+              <w:rPr>
+                <w:rFonts w:ascii="Calibri" w:hAnsi="Calibri" w:eastAsia="Calibri" w:cs="Calibri"/>
+                <w:color w:val="FFFFFF"/>
+                <w:sz w:val="24"/>
+                <w:szCs w:val="24"/>
+              </w:rPr>
+              <w:t>Birth</w:t>
+            </w:r>
+            <w:proofErr w:type="spellEnd"/>
+            <w:r>
+              <w:rPr>
+                <w:rFonts w:ascii="Calibri" w:hAnsi="Calibri" w:eastAsia="Calibri" w:cs="Calibri"/>
+                <w:color w:val="FFFFFF"/>
+                <w:sz w:val="24"/>
+                <w:szCs w:val="24"/>
+              </w:rPr>
+              <w:t xml:space="preserve"> </w:t>
+            </w:r>
+            <w:r>
+              <w:rPr>
+                <w:rFonts w:ascii="Calibri" w:hAnsi="Calibri" w:eastAsia="Calibri" w:cs="Calibri"/>
+                <w:color w:val="FFFFFF"/>
+                <w:sz w:val="24"/>
+                <w:szCs w:val="24"/>
+              </w:rPr>
+              <w:t xml:space="preserve">date, ID, </w:t>
+            </w:r>
+            <w:proofErr w:type="spellStart"/>
+            <w:r>
+              <w:rPr>
+                <w:rFonts w:ascii="Calibri" w:hAnsi="Calibri" w:eastAsia="Calibri" w:cs="Calibri"/>
+                <w:color w:val="FFFFFF"/>
+                <w:sz w:val="24"/>
+                <w:szCs w:val="24"/>
+              </w:rPr>
+              <w:t>Supervising</w:t>
+            </w:r>
+            <w:proofErr w:type="spellEnd"/>
+            <w:r>
+              <w:rPr>
+                <w:rFonts w:ascii="Calibri" w:hAnsi="Calibri" w:eastAsia="Calibri" w:cs="Calibri"/>
+                <w:color w:val="FFFFFF"/>
+                <w:sz w:val="24"/>
+                <w:szCs w:val="24"/>
+              </w:rPr>
+              <w:t xml:space="preserve"> </w:t>
+            </w:r>
+            <w:proofErr w:type="spellStart"/>
+            <w:r>
+              <w:rPr>
+                <w:rFonts w:ascii="Calibri" w:hAnsi="Calibri" w:eastAsia="Calibri" w:cs="Calibri"/>
+                <w:color w:val="FFFFFF"/>
+                <w:sz w:val="24"/>
+                <w:szCs w:val="24"/>
+              </w:rPr>
+              <w:t>doctor</w:t>
+            </w:r>
+            <w:proofErr w:type="spellEnd"/>
+            <w:r>
+              <w:rPr>
+                <w:rFonts w:ascii="Calibri" w:hAnsi="Calibri" w:eastAsia="Calibri" w:cs="Calibri"/>
+                <w:color w:val="FFFFFF"/>
+                <w:sz w:val="24"/>
+                <w:szCs w:val="24"/>
+              </w:rPr>
+              <w:t>)</w:t>
+            </w:r>
           </w:p>
         </w:tc>
       </w:tr>

</xml_diff>